<commit_message>
spelfoutje uit de text gehaald
</commit_message>
<xml_diff>
--- a/Vergaderingen/Verslag3/Verslag_vergadering_3.docx
+++ b/Vergaderingen/Verslag3/Verslag_vergadering_3.docx
@@ -4,7 +4,7 @@
   <w:body>
     <w:p>
       <w:pPr>
-        <w:pStyle w:val="Titel"/>
+        <w:pStyle w:val="Title"/>
         <w:jc w:val="center"/>
       </w:pPr>
       <w:r>
@@ -16,7 +16,7 @@
     </w:p>
     <w:p>
       <w:pPr>
-        <w:pStyle w:val="Ondertitel"/>
+        <w:pStyle w:val="Subtitle"/>
         <w:jc w:val="center"/>
       </w:pPr>
       <w:r>
@@ -55,12 +55,21 @@
           <w:b/>
           <w:bCs/>
         </w:rPr>
-        <w:t>Afwezigen: /</w:t>
-      </w:r>
-    </w:p>
-    <w:p>
-      <w:pPr>
-        <w:pStyle w:val="Lijstalinea"/>
+        <w:t>Afwezigen</w:t>
+      </w:r>
+      <w:proofErr w:type="gramStart"/>
+      <w:r>
+        <w:rPr>
+          <w:b/>
+          <w:bCs/>
+        </w:rPr>
+        <w:t>: /</w:t>
+      </w:r>
+      <w:proofErr w:type="gramEnd"/>
+    </w:p>
+    <w:p>
+      <w:pPr>
+        <w:pStyle w:val="ListParagraph"/>
         <w:numPr>
           <w:ilvl w:val="0"/>
           <w:numId w:val="1"/>
@@ -84,13 +93,13 @@
     </w:p>
     <w:p>
       <w:pPr>
-        <w:pStyle w:val="Lijstalinea"/>
+        <w:pStyle w:val="ListParagraph"/>
         <w:ind w:left="360"/>
       </w:pPr>
     </w:p>
     <w:p>
       <w:pPr>
-        <w:pStyle w:val="Lijstalinea"/>
+        <w:pStyle w:val="ListParagraph"/>
         <w:ind w:left="360"/>
       </w:pPr>
       <w:r>
@@ -129,7 +138,15 @@
       </w:r>
       <w:proofErr w:type="spellEnd"/>
       <w:r>
-        <w:t xml:space="preserve"> en het in een mooie Gui gepresenteerd. Pjotr heeft geluisterd naar Evert-Jan en commentaar bij zijn LUA code geschreven. Hij hielp ook jonas met de </w:t>
+        <w:t xml:space="preserve"> en het in een mooie Gui gepresenteerd. Pjotr heeft geluisterd naar Evert-Jan en commentaar bij zijn </w:t>
+      </w:r>
+      <w:proofErr w:type="gramStart"/>
+      <w:r>
+        <w:t>LUA code</w:t>
+      </w:r>
+      <w:proofErr w:type="gramEnd"/>
+      <w:r>
+        <w:t xml:space="preserve"> geschreven. Hij hielp ook jonas met de </w:t>
       </w:r>
       <w:proofErr w:type="spellStart"/>
       <w:r>
@@ -137,7 +154,15 @@
       </w:r>
       <w:proofErr w:type="spellEnd"/>
       <w:r>
-        <w:t xml:space="preserve">-applicatie  door te beginnen aan de file </w:t>
+        <w:t>-</w:t>
+      </w:r>
+      <w:proofErr w:type="gramStart"/>
+      <w:r>
+        <w:t>applicatie  door</w:t>
+      </w:r>
+      <w:proofErr w:type="gramEnd"/>
+      <w:r>
+        <w:t xml:space="preserve"> te beginnen aan de file </w:t>
       </w:r>
       <w:proofErr w:type="spellStart"/>
       <w:r>
@@ -169,7 +194,15 @@
       </w:r>
       <w:proofErr w:type="spellEnd"/>
       <w:r>
-        <w:t xml:space="preserve"> op git gemaakt. Thibe heeft dezelfde </w:t>
+        <w:t xml:space="preserve"> op git gemaakt. </w:t>
+      </w:r>
+      <w:proofErr w:type="spellStart"/>
+      <w:r>
+        <w:t>Thibe</w:t>
+      </w:r>
+      <w:proofErr w:type="spellEnd"/>
+      <w:r>
+        <w:t xml:space="preserve"> heeft dezelfde </w:t>
       </w:r>
       <w:proofErr w:type="spellStart"/>
       <w:r>
@@ -230,7 +263,7 @@
     </w:p>
     <w:p>
       <w:pPr>
-        <w:pStyle w:val="Lijstalinea"/>
+        <w:pStyle w:val="ListParagraph"/>
         <w:ind w:left="360"/>
       </w:pPr>
       <w:r>
@@ -239,7 +272,7 @@
     </w:p>
     <w:p>
       <w:pPr>
-        <w:pStyle w:val="Lijstalinea"/>
+        <w:pStyle w:val="ListParagraph"/>
         <w:numPr>
           <w:ilvl w:val="0"/>
           <w:numId w:val="1"/>
@@ -272,7 +305,7 @@
     </w:p>
     <w:p>
       <w:pPr>
-        <w:pStyle w:val="Lijstalinea"/>
+        <w:pStyle w:val="ListParagraph"/>
         <w:spacing w:line="360" w:lineRule="auto"/>
         <w:ind w:left="357"/>
       </w:pPr>
@@ -282,7 +315,7 @@
     </w:p>
     <w:p>
       <w:pPr>
-        <w:pStyle w:val="Lijstalinea"/>
+        <w:pStyle w:val="ListParagraph"/>
         <w:spacing w:line="360" w:lineRule="auto"/>
         <w:ind w:left="357"/>
       </w:pPr>
@@ -292,17 +325,12 @@
       </w:r>
       <w:proofErr w:type="spellEnd"/>
       <w:r>
-        <w:t xml:space="preserve"> demo -&gt; </w:t>
-      </w:r>
-      <w:proofErr w:type="spellStart"/>
-      <w:r>
-        <w:t>pjotr</w:t>
-      </w:r>
-      <w:proofErr w:type="spellEnd"/>
-    </w:p>
-    <w:p>
-      <w:pPr>
-        <w:pStyle w:val="Lijstalinea"/>
+        <w:t xml:space="preserve"> demo -&gt; pjotr</w:t>
+      </w:r>
+    </w:p>
+    <w:p>
+      <w:pPr>
+        <w:pStyle w:val="ListParagraph"/>
         <w:spacing w:line="360" w:lineRule="auto"/>
         <w:ind w:left="357"/>
       </w:pPr>
@@ -312,12 +340,17 @@
       </w:r>
       <w:proofErr w:type="spellEnd"/>
       <w:r>
-        <w:t>-&gt;thibe</w:t>
-      </w:r>
-    </w:p>
-    <w:p>
-      <w:pPr>
-        <w:pStyle w:val="Lijstalinea"/>
+        <w:t>-&gt;</w:t>
+      </w:r>
+      <w:proofErr w:type="spellStart"/>
+      <w:r>
+        <w:t>thibe</w:t>
+      </w:r>
+      <w:proofErr w:type="spellEnd"/>
+    </w:p>
+    <w:p>
+      <w:pPr>
+        <w:pStyle w:val="ListParagraph"/>
         <w:numPr>
           <w:ilvl w:val="0"/>
           <w:numId w:val="1"/>
@@ -341,7 +374,7 @@
     </w:p>
     <w:p>
       <w:pPr>
-        <w:pStyle w:val="Lijstalinea"/>
+        <w:pStyle w:val="ListParagraph"/>
         <w:numPr>
           <w:ilvl w:val="0"/>
           <w:numId w:val="4"/>
@@ -362,25 +395,26 @@
     </w:p>
     <w:p>
       <w:pPr>
-        <w:pStyle w:val="Lijstalinea"/>
+        <w:pStyle w:val="ListParagraph"/>
         <w:numPr>
           <w:ilvl w:val="0"/>
           <w:numId w:val="4"/>
         </w:numPr>
         <w:spacing w:line="360" w:lineRule="auto"/>
       </w:pPr>
-      <w:proofErr w:type="spellStart"/>
-      <w:r>
-        <w:t>Compleciteit</w:t>
-      </w:r>
-      <w:proofErr w:type="spellEnd"/>
-      <w:r>
-        <w:t xml:space="preserve"> website</w:t>
-      </w:r>
-    </w:p>
-    <w:p>
-      <w:pPr>
-        <w:pStyle w:val="Lijstalinea"/>
+      <w:r>
+        <w:t>Comple</w:t>
+      </w:r>
+      <w:r>
+        <w:t>x</w:t>
+      </w:r>
+      <w:r>
+        <w:t>iteit website</w:t>
+      </w:r>
+    </w:p>
+    <w:p>
+      <w:pPr>
+        <w:pStyle w:val="ListParagraph"/>
         <w:numPr>
           <w:ilvl w:val="0"/>
           <w:numId w:val="4"/>
@@ -406,7 +440,7 @@
     </w:p>
     <w:p>
       <w:pPr>
-        <w:pStyle w:val="Lijstalinea"/>
+        <w:pStyle w:val="ListParagraph"/>
         <w:numPr>
           <w:ilvl w:val="0"/>
           <w:numId w:val="4"/>
@@ -427,7 +461,7 @@
     </w:p>
     <w:p>
       <w:pPr>
-        <w:pStyle w:val="Lijstalinea"/>
+        <w:pStyle w:val="ListParagraph"/>
         <w:numPr>
           <w:ilvl w:val="0"/>
           <w:numId w:val="1"/>
@@ -451,7 +485,7 @@
     </w:p>
     <w:p>
       <w:pPr>
-        <w:pStyle w:val="Lijstalinea"/>
+        <w:pStyle w:val="ListParagraph"/>
         <w:numPr>
           <w:ilvl w:val="0"/>
           <w:numId w:val="3"/>
@@ -471,7 +505,7 @@
     </w:p>
     <w:p>
       <w:pPr>
-        <w:pStyle w:val="Lijstalinea"/>
+        <w:pStyle w:val="ListParagraph"/>
         <w:numPr>
           <w:ilvl w:val="0"/>
           <w:numId w:val="1"/>
@@ -495,7 +529,7 @@
     </w:p>
     <w:p>
       <w:pPr>
-        <w:pStyle w:val="Lijstalinea"/>
+        <w:pStyle w:val="ListParagraph"/>
         <w:numPr>
           <w:ilvl w:val="0"/>
           <w:numId w:val="3"/>
@@ -507,7 +541,7 @@
     </w:p>
     <w:p>
       <w:pPr>
-        <w:pStyle w:val="Lijstalinea"/>
+        <w:pStyle w:val="ListParagraph"/>
         <w:numPr>
           <w:ilvl w:val="0"/>
           <w:numId w:val="3"/>
@@ -519,7 +553,7 @@
     </w:p>
     <w:p>
       <w:pPr>
-        <w:pStyle w:val="Lijstalinea"/>
+        <w:pStyle w:val="ListParagraph"/>
         <w:numPr>
           <w:ilvl w:val="0"/>
           <w:numId w:val="3"/>
@@ -531,7 +565,7 @@
     </w:p>
     <w:p>
       <w:pPr>
-        <w:pStyle w:val="Lijstalinea"/>
+        <w:pStyle w:val="ListParagraph"/>
         <w:numPr>
           <w:ilvl w:val="0"/>
           <w:numId w:val="3"/>
@@ -544,12 +578,20 @@
         <w:sym w:font="Wingdings" w:char="F0E0"/>
       </w:r>
       <w:r>
-        <w:t xml:space="preserve"> maak filmpje/ demo / iets</w:t>
-      </w:r>
-    </w:p>
-    <w:p>
-      <w:pPr>
-        <w:pStyle w:val="Lijstalinea"/>
+        <w:t xml:space="preserve"> maak filmpje/ </w:t>
+      </w:r>
+      <w:proofErr w:type="gramStart"/>
+      <w:r>
+        <w:t>demo /</w:t>
+      </w:r>
+      <w:proofErr w:type="gramEnd"/>
+      <w:r>
+        <w:t xml:space="preserve"> iets</w:t>
+      </w:r>
+    </w:p>
+    <w:p>
+      <w:pPr>
+        <w:pStyle w:val="ListParagraph"/>
         <w:numPr>
           <w:ilvl w:val="0"/>
           <w:numId w:val="3"/>
@@ -559,7 +601,6 @@
         <w:t>Pjotr dacht om een aparte computer de demo te doen een eigenlijk live demo</w:t>
       </w:r>
     </w:p>
-    <w:p/>
     <w:sectPr>
       <w:pgSz w:w="11906" w:h="16838"/>
       <w:pgMar w:top="1417" w:right="1417" w:bottom="1417" w:left="1417" w:header="708" w:footer="708" w:gutter="0"/>
@@ -1503,16 +1544,16 @@
     <w:lsdException w:name="Unresolved Mention" w:semiHidden="1" w:unhideWhenUsed="1"/>
     <w:lsdException w:name="Smart Link" w:semiHidden="1" w:unhideWhenUsed="1"/>
   </w:latentStyles>
-  <w:style w:type="paragraph" w:default="1" w:styleId="Standaard">
+  <w:style w:type="paragraph" w:default="1" w:styleId="Normal">
     <w:name w:val="Normal"/>
     <w:qFormat/>
     <w:rsid w:val="000F5BA0"/>
   </w:style>
-  <w:style w:type="paragraph" w:styleId="Kop1">
+  <w:style w:type="paragraph" w:styleId="Heading1">
     <w:name w:val="heading 1"/>
-    <w:basedOn w:val="Standaard"/>
-    <w:next w:val="Standaard"/>
-    <w:link w:val="Kop1Char"/>
+    <w:basedOn w:val="Normal"/>
+    <w:next w:val="Normal"/>
+    <w:link w:val="Heading1Char"/>
     <w:uiPriority w:val="9"/>
     <w:qFormat/>
     <w:rsid w:val="00471FDC"/>
@@ -1529,11 +1570,11 @@
       <w:szCs w:val="40"/>
     </w:rPr>
   </w:style>
-  <w:style w:type="paragraph" w:styleId="Kop2">
+  <w:style w:type="paragraph" w:styleId="Heading2">
     <w:name w:val="heading 2"/>
-    <w:basedOn w:val="Standaard"/>
-    <w:next w:val="Standaard"/>
-    <w:link w:val="Kop2Char"/>
+    <w:basedOn w:val="Normal"/>
+    <w:next w:val="Normal"/>
+    <w:link w:val="Heading2Char"/>
     <w:uiPriority w:val="9"/>
     <w:semiHidden/>
     <w:unhideWhenUsed/>
@@ -1552,11 +1593,11 @@
       <w:szCs w:val="32"/>
     </w:rPr>
   </w:style>
-  <w:style w:type="paragraph" w:styleId="Kop3">
+  <w:style w:type="paragraph" w:styleId="Heading3">
     <w:name w:val="heading 3"/>
-    <w:basedOn w:val="Standaard"/>
-    <w:next w:val="Standaard"/>
-    <w:link w:val="Kop3Char"/>
+    <w:basedOn w:val="Normal"/>
+    <w:next w:val="Normal"/>
+    <w:link w:val="Heading3Char"/>
     <w:uiPriority w:val="9"/>
     <w:semiHidden/>
     <w:unhideWhenUsed/>
@@ -1575,11 +1616,11 @@
       <w:szCs w:val="28"/>
     </w:rPr>
   </w:style>
-  <w:style w:type="paragraph" w:styleId="Kop4">
+  <w:style w:type="paragraph" w:styleId="Heading4">
     <w:name w:val="heading 4"/>
-    <w:basedOn w:val="Standaard"/>
-    <w:next w:val="Standaard"/>
-    <w:link w:val="Kop4Char"/>
+    <w:basedOn w:val="Normal"/>
+    <w:next w:val="Normal"/>
+    <w:link w:val="Heading4Char"/>
     <w:uiPriority w:val="9"/>
     <w:semiHidden/>
     <w:unhideWhenUsed/>
@@ -1598,11 +1639,11 @@
       <w:color w:val="0F4761" w:themeColor="accent1" w:themeShade="BF"/>
     </w:rPr>
   </w:style>
-  <w:style w:type="paragraph" w:styleId="Kop5">
+  <w:style w:type="paragraph" w:styleId="Heading5">
     <w:name w:val="heading 5"/>
-    <w:basedOn w:val="Standaard"/>
-    <w:next w:val="Standaard"/>
-    <w:link w:val="Kop5Char"/>
+    <w:basedOn w:val="Normal"/>
+    <w:next w:val="Normal"/>
+    <w:link w:val="Heading5Char"/>
     <w:uiPriority w:val="9"/>
     <w:semiHidden/>
     <w:unhideWhenUsed/>
@@ -1619,11 +1660,11 @@
       <w:color w:val="0F4761" w:themeColor="accent1" w:themeShade="BF"/>
     </w:rPr>
   </w:style>
-  <w:style w:type="paragraph" w:styleId="Kop6">
+  <w:style w:type="paragraph" w:styleId="Heading6">
     <w:name w:val="heading 6"/>
-    <w:basedOn w:val="Standaard"/>
-    <w:next w:val="Standaard"/>
-    <w:link w:val="Kop6Char"/>
+    <w:basedOn w:val="Normal"/>
+    <w:next w:val="Normal"/>
+    <w:link w:val="Heading6Char"/>
     <w:uiPriority w:val="9"/>
     <w:semiHidden/>
     <w:unhideWhenUsed/>
@@ -1642,11 +1683,11 @@
       <w:color w:val="595959" w:themeColor="text1" w:themeTint="A6"/>
     </w:rPr>
   </w:style>
-  <w:style w:type="paragraph" w:styleId="Kop7">
+  <w:style w:type="paragraph" w:styleId="Heading7">
     <w:name w:val="heading 7"/>
-    <w:basedOn w:val="Standaard"/>
-    <w:next w:val="Standaard"/>
-    <w:link w:val="Kop7Char"/>
+    <w:basedOn w:val="Normal"/>
+    <w:next w:val="Normal"/>
+    <w:link w:val="Heading7Char"/>
     <w:uiPriority w:val="9"/>
     <w:semiHidden/>
     <w:unhideWhenUsed/>
@@ -1663,11 +1704,11 @@
       <w:color w:val="595959" w:themeColor="text1" w:themeTint="A6"/>
     </w:rPr>
   </w:style>
-  <w:style w:type="paragraph" w:styleId="Kop8">
+  <w:style w:type="paragraph" w:styleId="Heading8">
     <w:name w:val="heading 8"/>
-    <w:basedOn w:val="Standaard"/>
-    <w:next w:val="Standaard"/>
-    <w:link w:val="Kop8Char"/>
+    <w:basedOn w:val="Normal"/>
+    <w:next w:val="Normal"/>
+    <w:link w:val="Heading8Char"/>
     <w:uiPriority w:val="9"/>
     <w:semiHidden/>
     <w:unhideWhenUsed/>
@@ -1686,11 +1727,11 @@
       <w:color w:val="272727" w:themeColor="text1" w:themeTint="D8"/>
     </w:rPr>
   </w:style>
-  <w:style w:type="paragraph" w:styleId="Kop9">
+  <w:style w:type="paragraph" w:styleId="Heading9">
     <w:name w:val="heading 9"/>
-    <w:basedOn w:val="Standaard"/>
-    <w:next w:val="Standaard"/>
-    <w:link w:val="Kop9Char"/>
+    <w:basedOn w:val="Normal"/>
+    <w:next w:val="Normal"/>
+    <w:link w:val="Heading9Char"/>
     <w:uiPriority w:val="9"/>
     <w:semiHidden/>
     <w:unhideWhenUsed/>
@@ -1707,13 +1748,13 @@
       <w:color w:val="272727" w:themeColor="text1" w:themeTint="D8"/>
     </w:rPr>
   </w:style>
-  <w:style w:type="character" w:default="1" w:styleId="Standaardalinea-lettertype">
+  <w:style w:type="character" w:default="1" w:styleId="DefaultParagraphFont">
     <w:name w:val="Default Paragraph Font"/>
     <w:uiPriority w:val="1"/>
     <w:semiHidden/>
     <w:unhideWhenUsed/>
   </w:style>
-  <w:style w:type="table" w:default="1" w:styleId="Standaardtabel">
+  <w:style w:type="table" w:default="1" w:styleId="TableNormal">
     <w:name w:val="Normal Table"/>
     <w:uiPriority w:val="99"/>
     <w:semiHidden/>
@@ -1728,16 +1769,16 @@
       </w:tblCellMar>
     </w:tblPr>
   </w:style>
-  <w:style w:type="numbering" w:default="1" w:styleId="Geenlijst">
+  <w:style w:type="numbering" w:default="1" w:styleId="NoList">
     <w:name w:val="No List"/>
     <w:uiPriority w:val="99"/>
     <w:semiHidden/>
     <w:unhideWhenUsed/>
   </w:style>
-  <w:style w:type="character" w:customStyle="1" w:styleId="Kop1Char">
-    <w:name w:val="Kop 1 Char"/>
-    <w:basedOn w:val="Standaardalinea-lettertype"/>
-    <w:link w:val="Kop1"/>
+  <w:style w:type="character" w:customStyle="1" w:styleId="Heading1Char">
+    <w:name w:val="Heading 1 Char"/>
+    <w:basedOn w:val="DefaultParagraphFont"/>
+    <w:link w:val="Heading1"/>
     <w:uiPriority w:val="9"/>
     <w:rsid w:val="00471FDC"/>
     <w:rPr>
@@ -1747,10 +1788,10 @@
       <w:szCs w:val="40"/>
     </w:rPr>
   </w:style>
-  <w:style w:type="character" w:customStyle="1" w:styleId="Kop2Char">
-    <w:name w:val="Kop 2 Char"/>
-    <w:basedOn w:val="Standaardalinea-lettertype"/>
-    <w:link w:val="Kop2"/>
+  <w:style w:type="character" w:customStyle="1" w:styleId="Heading2Char">
+    <w:name w:val="Heading 2 Char"/>
+    <w:basedOn w:val="DefaultParagraphFont"/>
+    <w:link w:val="Heading2"/>
     <w:uiPriority w:val="9"/>
     <w:semiHidden/>
     <w:rsid w:val="00471FDC"/>
@@ -1761,10 +1802,10 @@
       <w:szCs w:val="32"/>
     </w:rPr>
   </w:style>
-  <w:style w:type="character" w:customStyle="1" w:styleId="Kop3Char">
-    <w:name w:val="Kop 3 Char"/>
-    <w:basedOn w:val="Standaardalinea-lettertype"/>
-    <w:link w:val="Kop3"/>
+  <w:style w:type="character" w:customStyle="1" w:styleId="Heading3Char">
+    <w:name w:val="Heading 3 Char"/>
+    <w:basedOn w:val="DefaultParagraphFont"/>
+    <w:link w:val="Heading3"/>
     <w:uiPriority w:val="9"/>
     <w:semiHidden/>
     <w:rsid w:val="00471FDC"/>
@@ -1775,10 +1816,10 @@
       <w:szCs w:val="28"/>
     </w:rPr>
   </w:style>
-  <w:style w:type="character" w:customStyle="1" w:styleId="Kop4Char">
-    <w:name w:val="Kop 4 Char"/>
-    <w:basedOn w:val="Standaardalinea-lettertype"/>
-    <w:link w:val="Kop4"/>
+  <w:style w:type="character" w:customStyle="1" w:styleId="Heading4Char">
+    <w:name w:val="Heading 4 Char"/>
+    <w:basedOn w:val="DefaultParagraphFont"/>
+    <w:link w:val="Heading4"/>
     <w:uiPriority w:val="9"/>
     <w:semiHidden/>
     <w:rsid w:val="00471FDC"/>
@@ -1789,10 +1830,10 @@
       <w:color w:val="0F4761" w:themeColor="accent1" w:themeShade="BF"/>
     </w:rPr>
   </w:style>
-  <w:style w:type="character" w:customStyle="1" w:styleId="Kop5Char">
-    <w:name w:val="Kop 5 Char"/>
-    <w:basedOn w:val="Standaardalinea-lettertype"/>
-    <w:link w:val="Kop5"/>
+  <w:style w:type="character" w:customStyle="1" w:styleId="Heading5Char">
+    <w:name w:val="Heading 5 Char"/>
+    <w:basedOn w:val="DefaultParagraphFont"/>
+    <w:link w:val="Heading5"/>
     <w:uiPriority w:val="9"/>
     <w:semiHidden/>
     <w:rsid w:val="00471FDC"/>
@@ -1801,10 +1842,10 @@
       <w:color w:val="0F4761" w:themeColor="accent1" w:themeShade="BF"/>
     </w:rPr>
   </w:style>
-  <w:style w:type="character" w:customStyle="1" w:styleId="Kop6Char">
-    <w:name w:val="Kop 6 Char"/>
-    <w:basedOn w:val="Standaardalinea-lettertype"/>
-    <w:link w:val="Kop6"/>
+  <w:style w:type="character" w:customStyle="1" w:styleId="Heading6Char">
+    <w:name w:val="Heading 6 Char"/>
+    <w:basedOn w:val="DefaultParagraphFont"/>
+    <w:link w:val="Heading6"/>
     <w:uiPriority w:val="9"/>
     <w:semiHidden/>
     <w:rsid w:val="00471FDC"/>
@@ -1815,10 +1856,10 @@
       <w:color w:val="595959" w:themeColor="text1" w:themeTint="A6"/>
     </w:rPr>
   </w:style>
-  <w:style w:type="character" w:customStyle="1" w:styleId="Kop7Char">
-    <w:name w:val="Kop 7 Char"/>
-    <w:basedOn w:val="Standaardalinea-lettertype"/>
-    <w:link w:val="Kop7"/>
+  <w:style w:type="character" w:customStyle="1" w:styleId="Heading7Char">
+    <w:name w:val="Heading 7 Char"/>
+    <w:basedOn w:val="DefaultParagraphFont"/>
+    <w:link w:val="Heading7"/>
     <w:uiPriority w:val="9"/>
     <w:semiHidden/>
     <w:rsid w:val="00471FDC"/>
@@ -1827,10 +1868,10 @@
       <w:color w:val="595959" w:themeColor="text1" w:themeTint="A6"/>
     </w:rPr>
   </w:style>
-  <w:style w:type="character" w:customStyle="1" w:styleId="Kop8Char">
-    <w:name w:val="Kop 8 Char"/>
-    <w:basedOn w:val="Standaardalinea-lettertype"/>
-    <w:link w:val="Kop8"/>
+  <w:style w:type="character" w:customStyle="1" w:styleId="Heading8Char">
+    <w:name w:val="Heading 8 Char"/>
+    <w:basedOn w:val="DefaultParagraphFont"/>
+    <w:link w:val="Heading8"/>
     <w:uiPriority w:val="9"/>
     <w:semiHidden/>
     <w:rsid w:val="00471FDC"/>
@@ -1841,10 +1882,10 @@
       <w:color w:val="272727" w:themeColor="text1" w:themeTint="D8"/>
     </w:rPr>
   </w:style>
-  <w:style w:type="character" w:customStyle="1" w:styleId="Kop9Char">
-    <w:name w:val="Kop 9 Char"/>
-    <w:basedOn w:val="Standaardalinea-lettertype"/>
-    <w:link w:val="Kop9"/>
+  <w:style w:type="character" w:customStyle="1" w:styleId="Heading9Char">
+    <w:name w:val="Heading 9 Char"/>
+    <w:basedOn w:val="DefaultParagraphFont"/>
+    <w:link w:val="Heading9"/>
     <w:uiPriority w:val="9"/>
     <w:semiHidden/>
     <w:rsid w:val="00471FDC"/>
@@ -1853,11 +1894,11 @@
       <w:color w:val="272727" w:themeColor="text1" w:themeTint="D8"/>
     </w:rPr>
   </w:style>
-  <w:style w:type="paragraph" w:styleId="Titel">
+  <w:style w:type="paragraph" w:styleId="Title">
     <w:name w:val="Title"/>
-    <w:basedOn w:val="Standaard"/>
-    <w:next w:val="Standaard"/>
-    <w:link w:val="TitelChar"/>
+    <w:basedOn w:val="Normal"/>
+    <w:next w:val="Normal"/>
+    <w:link w:val="TitleChar"/>
     <w:uiPriority w:val="10"/>
     <w:qFormat/>
     <w:rsid w:val="00471FDC"/>
@@ -1873,10 +1914,10 @@
       <w:szCs w:val="56"/>
     </w:rPr>
   </w:style>
-  <w:style w:type="character" w:customStyle="1" w:styleId="TitelChar">
-    <w:name w:val="Titel Char"/>
-    <w:basedOn w:val="Standaardalinea-lettertype"/>
-    <w:link w:val="Titel"/>
+  <w:style w:type="character" w:customStyle="1" w:styleId="TitleChar">
+    <w:name w:val="Title Char"/>
+    <w:basedOn w:val="DefaultParagraphFont"/>
+    <w:link w:val="Title"/>
     <w:uiPriority w:val="10"/>
     <w:rsid w:val="00471FDC"/>
     <w:rPr>
@@ -1887,11 +1928,11 @@
       <w:szCs w:val="56"/>
     </w:rPr>
   </w:style>
-  <w:style w:type="paragraph" w:styleId="Ondertitel">
+  <w:style w:type="paragraph" w:styleId="Subtitle">
     <w:name w:val="Subtitle"/>
-    <w:basedOn w:val="Standaard"/>
-    <w:next w:val="Standaard"/>
-    <w:link w:val="OndertitelChar"/>
+    <w:basedOn w:val="Normal"/>
+    <w:next w:val="Normal"/>
+    <w:link w:val="SubtitleChar"/>
     <w:uiPriority w:val="11"/>
     <w:qFormat/>
     <w:rsid w:val="00471FDC"/>
@@ -1908,10 +1949,10 @@
       <w:szCs w:val="28"/>
     </w:rPr>
   </w:style>
-  <w:style w:type="character" w:customStyle="1" w:styleId="OndertitelChar">
-    <w:name w:val="Ondertitel Char"/>
-    <w:basedOn w:val="Standaardalinea-lettertype"/>
-    <w:link w:val="Ondertitel"/>
+  <w:style w:type="character" w:customStyle="1" w:styleId="SubtitleChar">
+    <w:name w:val="Subtitle Char"/>
+    <w:basedOn w:val="DefaultParagraphFont"/>
+    <w:link w:val="Subtitle"/>
     <w:uiPriority w:val="11"/>
     <w:rsid w:val="00471FDC"/>
     <w:rPr>
@@ -1922,11 +1963,11 @@
       <w:szCs w:val="28"/>
     </w:rPr>
   </w:style>
-  <w:style w:type="paragraph" w:styleId="Citaat">
+  <w:style w:type="paragraph" w:styleId="Quote">
     <w:name w:val="Quote"/>
-    <w:basedOn w:val="Standaard"/>
-    <w:next w:val="Standaard"/>
-    <w:link w:val="CitaatChar"/>
+    <w:basedOn w:val="Normal"/>
+    <w:next w:val="Normal"/>
+    <w:link w:val="QuoteChar"/>
     <w:uiPriority w:val="29"/>
     <w:qFormat/>
     <w:rsid w:val="00471FDC"/>
@@ -1940,10 +1981,10 @@
       <w:color w:val="404040" w:themeColor="text1" w:themeTint="BF"/>
     </w:rPr>
   </w:style>
-  <w:style w:type="character" w:customStyle="1" w:styleId="CitaatChar">
-    <w:name w:val="Citaat Char"/>
-    <w:basedOn w:val="Standaardalinea-lettertype"/>
-    <w:link w:val="Citaat"/>
+  <w:style w:type="character" w:customStyle="1" w:styleId="QuoteChar">
+    <w:name w:val="Quote Char"/>
+    <w:basedOn w:val="DefaultParagraphFont"/>
+    <w:link w:val="Quote"/>
     <w:uiPriority w:val="29"/>
     <w:rsid w:val="00471FDC"/>
     <w:rPr>
@@ -1952,9 +1993,9 @@
       <w:color w:val="404040" w:themeColor="text1" w:themeTint="BF"/>
     </w:rPr>
   </w:style>
-  <w:style w:type="paragraph" w:styleId="Lijstalinea">
+  <w:style w:type="paragraph" w:styleId="ListParagraph">
     <w:name w:val="List Paragraph"/>
-    <w:basedOn w:val="Standaard"/>
+    <w:basedOn w:val="Normal"/>
     <w:uiPriority w:val="34"/>
     <w:qFormat/>
     <w:rsid w:val="00471FDC"/>
@@ -1963,9 +2004,9 @@
       <w:contextualSpacing/>
     </w:pPr>
   </w:style>
-  <w:style w:type="character" w:styleId="Intensievebenadrukking">
+  <w:style w:type="character" w:styleId="IntenseEmphasis">
     <w:name w:val="Intense Emphasis"/>
-    <w:basedOn w:val="Standaardalinea-lettertype"/>
+    <w:basedOn w:val="DefaultParagraphFont"/>
     <w:uiPriority w:val="21"/>
     <w:qFormat/>
     <w:rsid w:val="00471FDC"/>
@@ -1975,11 +2016,11 @@
       <w:color w:val="0F4761" w:themeColor="accent1" w:themeShade="BF"/>
     </w:rPr>
   </w:style>
-  <w:style w:type="paragraph" w:styleId="Duidelijkcitaat">
+  <w:style w:type="paragraph" w:styleId="IntenseQuote">
     <w:name w:val="Intense Quote"/>
-    <w:basedOn w:val="Standaard"/>
-    <w:next w:val="Standaard"/>
-    <w:link w:val="DuidelijkcitaatChar"/>
+    <w:basedOn w:val="Normal"/>
+    <w:next w:val="Normal"/>
+    <w:link w:val="IntenseQuoteChar"/>
     <w:uiPriority w:val="30"/>
     <w:qFormat/>
     <w:rsid w:val="00471FDC"/>
@@ -1998,10 +2039,10 @@
       <w:color w:val="0F4761" w:themeColor="accent1" w:themeShade="BF"/>
     </w:rPr>
   </w:style>
-  <w:style w:type="character" w:customStyle="1" w:styleId="DuidelijkcitaatChar">
-    <w:name w:val="Duidelijk citaat Char"/>
-    <w:basedOn w:val="Standaardalinea-lettertype"/>
-    <w:link w:val="Duidelijkcitaat"/>
+  <w:style w:type="character" w:customStyle="1" w:styleId="IntenseQuoteChar">
+    <w:name w:val="Intense Quote Char"/>
+    <w:basedOn w:val="DefaultParagraphFont"/>
+    <w:link w:val="IntenseQuote"/>
     <w:uiPriority w:val="30"/>
     <w:rsid w:val="00471FDC"/>
     <w:rPr>
@@ -2010,9 +2051,9 @@
       <w:color w:val="0F4761" w:themeColor="accent1" w:themeShade="BF"/>
     </w:rPr>
   </w:style>
-  <w:style w:type="character" w:styleId="Intensieveverwijzing">
+  <w:style w:type="character" w:styleId="IntenseReference">
     <w:name w:val="Intense Reference"/>
-    <w:basedOn w:val="Standaardalinea-lettertype"/>
+    <w:basedOn w:val="DefaultParagraphFont"/>
     <w:uiPriority w:val="32"/>
     <w:qFormat/>
     <w:rsid w:val="00471FDC"/>

</xml_diff>